<commit_message>
sửa số người - tháng
</commit_message>
<xml_diff>
--- a/Word-ppt/Đồ án QLDA bản 5.docx
+++ b/Word-ppt/Đồ án QLDA bản 5.docx
@@ -3475,8 +3475,8 @@
           </w14:textFill>
         </w:rPr>
       </w:pPr>
-      <w:bookmarkStart w:id="12" w:name="_Toc185021548"/>
-      <w:bookmarkStart w:id="13" w:name="_Toc185325420"/>
+      <w:bookmarkStart w:id="12" w:name="_Toc185325420"/>
+      <w:bookmarkStart w:id="13" w:name="_Toc185021548"/>
       <w:r>
         <w:rPr>
           <w:rFonts w:ascii="Times New Roman" w:hAnsi="Times New Roman" w:cs="Times New Roman"/>
@@ -5016,6 +5016,7 @@
           <w:p>
             <w:pPr>
               <w:numPr>
+                <w:ilvl w:val="0"/>
                 <w:numId w:val="0"/>
               </w:numPr>
               <w:ind w:left="360" w:leftChars="0"/>
@@ -9184,7 +9185,7 @@
           <w:position w:val="-10"/>
         </w:rPr>
         <w:object>
-          <v:shape id="_x0000_i1026" o:spt="75" alt="" type="#_x0000_t75" style="height:19.35pt;width:160.6pt;" o:ole="t" filled="f" o:preferrelative="t" stroked="f" coordsize="21600,21600">
+          <v:shape id="_x0000_i1026" o:spt="75" type="#_x0000_t75" style="height:19.35pt;width:160.6pt;" o:ole="t" filled="f" o:preferrelative="t" stroked="f" coordsize="21600,21600">
             <v:path/>
             <v:fill on="f" focussize="0,0"/>
             <v:stroke on="f"/>
@@ -9372,6 +9373,8 @@
           <w:szCs w:val="24"/>
         </w:rPr>
       </w:pPr>
+      <w:bookmarkStart w:id="33" w:name="_GoBack"/>
+      <w:bookmarkEnd w:id="33"/>
     </w:p>
     <w:p>
       <w:pPr>
@@ -9450,7 +9453,7 @@
           <w:szCs w:val="24"/>
           <w:lang w:val="en-US"/>
         </w:rPr>
-        <w:t>7</w:t>
+        <w:t>6</w:t>
       </w:r>
       <w:r>
         <w:rPr>
@@ -11081,6 +11084,12 @@
             <w:insideH w:val="single" w:color="auto" w:sz="4" w:space="0"/>
             <w:insideV w:val="single" w:color="auto" w:sz="4" w:space="0"/>
           </w:tblBorders>
+          <w:tblCellMar>
+            <w:top w:w="0" w:type="dxa"/>
+            <w:left w:w="108" w:type="dxa"/>
+            <w:bottom w:w="0" w:type="dxa"/>
+            <w:right w:w="108" w:type="dxa"/>
+          </w:tblCellMar>
         </w:tblPrEx>
         <w:trPr>
           <w:jc w:val="center"/>
@@ -11959,6 +11968,12 @@
             <w:insideH w:val="single" w:color="auto" w:sz="4" w:space="0"/>
             <w:insideV w:val="single" w:color="auto" w:sz="4" w:space="0"/>
           </w:tblBorders>
+          <w:tblCellMar>
+            <w:top w:w="0" w:type="dxa"/>
+            <w:left w:w="108" w:type="dxa"/>
+            <w:bottom w:w="0" w:type="dxa"/>
+            <w:right w:w="108" w:type="dxa"/>
+          </w:tblCellMar>
         </w:tblPrEx>
         <w:trPr>
           <w:jc w:val="center"/>
@@ -12498,8 +12513,6 @@
       <w:pPr>
         <w:spacing w:line="276" w:lineRule="auto"/>
       </w:pPr>
-      <w:bookmarkStart w:id="33" w:name="_GoBack"/>
-      <w:bookmarkEnd w:id="33"/>
     </w:p>
     <w:p>
       <w:pPr>
@@ -15496,8 +15509,8 @@
           </w14:textFill>
         </w:rPr>
       </w:pPr>
-      <w:bookmarkStart w:id="30" w:name="_Toc185021562"/>
-      <w:bookmarkStart w:id="31" w:name="_Toc185325434"/>
+      <w:bookmarkStart w:id="30" w:name="_Toc185325434"/>
+      <w:bookmarkStart w:id="31" w:name="_Toc185021562"/>
       <w:r>
         <w:rPr>
           <w:color w:val="000000" w:themeColor="text1"/>
@@ -15824,7 +15837,7 @@
     <w:sdtPr>
       <w:id w:val="-1981613997"/>
       <w:docPartObj>
-        <w:docPartGallery w:val="AutoText"/>
+        <w:docPartGallery w:val="autotext"/>
       </w:docPartObj>
     </w:sdtPr>
     <w:sdtContent>
@@ -18297,7 +18310,7 @@
     <w:lsdException w:qFormat="1" w:unhideWhenUsed="0" w:uiPriority="10" w:semiHidden="0" w:name="Title"/>
     <w:lsdException w:uiPriority="99" w:name="Closing"/>
     <w:lsdException w:uiPriority="99" w:name="Signature"/>
-    <w:lsdException w:uiPriority="1" w:name="Default Paragraph Font"/>
+    <w:lsdException w:qFormat="1" w:uiPriority="1" w:name="Default Paragraph Font"/>
     <w:lsdException w:uiPriority="99" w:name="Body Text"/>
     <w:lsdException w:uiPriority="99" w:name="Body Text Indent"/>
     <w:lsdException w:uiPriority="99" w:name="List Continue"/>
@@ -18609,6 +18622,7 @@
     <w:name w:val="Default Paragraph Font"/>
     <w:semiHidden/>
     <w:unhideWhenUsed/>
+    <w:qFormat/>
     <w:uiPriority w:val="1"/>
   </w:style>
   <w:style w:type="table" w:default="1" w:styleId="8">
@@ -19219,14 +19233,4 @@
   </a:themeElements>
   <a:objectDefaults/>
 </a:theme>
-</file>
-
-<file path=customXml/item1.xml><?xml version="1.0" encoding="utf-8"?>
-<b:Sources xmlns:b="http://schemas.openxmlformats.org/officeDocument/2006/bibliography" xmlns="http://schemas.openxmlformats.org/officeDocument/2006/bibliography" SelectedStyle="\APASixthEditionOfficeOnline.xsl" StyleName="APA" Version="6"/>
-</file>
-
-<file path=customXml/itemProps1.xml><?xml version="1.0" encoding="utf-8"?>
-<ds:datastoreItem xmlns:ds="http://schemas.openxmlformats.org/officeDocument/2006/customXml" ds:itemID="{FFED319B-C3EB-4B15-BD36-0F0A1D59CE29}">
-  <ds:schemaRefs/>
-</ds:datastoreItem>
 </file>
</xml_diff>